<commit_message>
Version 1.7.1 - Final
Hinzugefügt:
- SQL Datenbank

Geändert:
- db.php mit Standardwerten gefüttert
- kleiner Änderung in der Dokumentation.

Hiermit schließe Ich das Projekt, da es abgegeben wurde.
</commit_message>
<xml_diff>
--- a/Spoken Word.docx
+++ b/Spoken Word.docx
@@ -33,7 +33,7 @@
             <v:path o:extrusionok="f" gradientshapeok="t" o:connecttype="rect"/>
             <o:lock v:ext="edit" aspectratio="t"/>
           </v:shapetype>
-          <v:shape id="_x0000_s1026" type="#_x0000_t75" style="position:absolute;margin-left:58.9pt;margin-top:14.8pt;width:388.5pt;height:224.25pt;z-index:-251657216;mso-position-horizontal-relative:text;mso-position-vertical-relative:text;mso-width-relative:page;mso-height-relative:page" wrapcoords="-42 0 -42 21528 21600 21528 21600 0 -42 0">
+          <v:shape id="_x0000_s1026" type="#_x0000_t75" style="position:absolute;margin-left:58.9pt;margin-top:14.8pt;width:388.5pt;height:224.25pt;z-index:-251658752;mso-position-horizontal-relative:text;mso-position-vertical-relative:text;mso-width-relative:page;mso-height-relative:page" wrapcoords="-42 0 -42 21528 21600 21528 21600 0 -42 0">
             <v:imagedata r:id="rId8" o:title="Spoken Word Webside" croptop="5531f" cropbottom="34947f" cropright="9433f"/>
             <w10:wrap type="tight"/>
           </v:shape>
@@ -84,17 +84,7 @@
           <w:szCs w:val="21"/>
           <w:shd w:val="clear" w:color="auto" w:fill="FFFFFF"/>
         </w:rPr>
-        <w:t>(</w:t>
-      </w:r>
-      <w:r>
-        <w:rPr>
-          <w:rFonts w:ascii="Arial" w:hAnsi="Arial" w:cs="Arial"/>
-          <w:color w:val="202122"/>
-          <w:sz w:val="21"/>
-          <w:szCs w:val="21"/>
-          <w:shd w:val="clear" w:color="auto" w:fill="FFFFFF"/>
-        </w:rPr>
-        <w:t>realisierbar mit einfachem HTML)</w:t>
+        <w:t>(realisierbar mit einfachem HTML)</w:t>
       </w:r>
     </w:p>
     <w:p>
@@ -113,27 +103,7 @@
           <w:szCs w:val="21"/>
           <w:shd w:val="clear" w:color="auto" w:fill="FFFFFF"/>
         </w:rPr>
-        <w:t xml:space="preserve">Login für Benutzer, beinhaltet das schreiben und lesen in eine Datenbank </w:t>
-      </w:r>
-      <w:r>
-        <w:rPr>
-          <w:rFonts w:ascii="Arial" w:hAnsi="Arial" w:cs="Arial"/>
-          <w:color w:val="202122"/>
-          <w:sz w:val="21"/>
-          <w:szCs w:val="21"/>
-          <w:shd w:val="clear" w:color="auto" w:fill="FFFFFF"/>
-        </w:rPr>
-        <w:t>(</w:t>
-      </w:r>
-      <w:r>
-        <w:rPr>
-          <w:rFonts w:ascii="Arial" w:hAnsi="Arial" w:cs="Arial"/>
-          <w:color w:val="202122"/>
-          <w:sz w:val="21"/>
-          <w:szCs w:val="21"/>
-          <w:shd w:val="clear" w:color="auto" w:fill="FFFFFF"/>
-        </w:rPr>
-        <w:t>PHP)</w:t>
+        <w:t>Login für Benutzer, beinhaltet das schreiben und lesen in eine Datenbank (PHP)</w:t>
       </w:r>
     </w:p>
     <w:p>
@@ -192,27 +162,7 @@
           <w:szCs w:val="21"/>
           <w:shd w:val="clear" w:color="auto" w:fill="FFFFFF"/>
         </w:rPr>
-        <w:t xml:space="preserve">llig ausgewählten Texten </w:t>
-      </w:r>
-      <w:r>
-        <w:rPr>
-          <w:rFonts w:ascii="Arial" w:hAnsi="Arial" w:cs="Arial"/>
-          <w:color w:val="202122"/>
-          <w:sz w:val="21"/>
-          <w:szCs w:val="21"/>
-          <w:shd w:val="clear" w:color="auto" w:fill="FFFFFF"/>
-        </w:rPr>
-        <w:t>(</w:t>
-      </w:r>
-      <w:r>
-        <w:rPr>
-          <w:rFonts w:ascii="Arial" w:hAnsi="Arial" w:cs="Arial"/>
-          <w:color w:val="202122"/>
-          <w:sz w:val="21"/>
-          <w:szCs w:val="21"/>
-          <w:shd w:val="clear" w:color="auto" w:fill="FFFFFF"/>
-        </w:rPr>
-        <w:t>Script und HTML)</w:t>
+        <w:t>llig ausgewählten Texten (Script und HTML)</w:t>
       </w:r>
     </w:p>
     <w:p/>
@@ -223,6 +173,10 @@
     </w:p>
     <w:p>
       <w:r>
+        <w:rPr>
+          <w:noProof/>
+          <w:lang w:eastAsia="de-DE"/>
+        </w:rPr>
         <w:drawing>
           <wp:inline distT="0" distB="0" distL="0" distR="0" wp14:anchorId="1C0187CF" wp14:editId="0CDCDE2D">
             <wp:extent cx="5760720" cy="1842254"/>
@@ -293,7 +247,7 @@
           <w:szCs w:val="21"/>
           <w:shd w:val="clear" w:color="auto" w:fill="FFFFFF"/>
         </w:rPr>
-        <w:t>(</w:t>
+        <w:t>(später auch in den an</w:t>
       </w:r>
       <w:r>
         <w:rPr>
@@ -303,7 +257,7 @@
           <w:szCs w:val="21"/>
           <w:shd w:val="clear" w:color="auto" w:fill="FFFFFF"/>
         </w:rPr>
-        <w:t>später auch in den an</w:t>
+        <w:t xml:space="preserve">deren </w:t>
       </w:r>
       <w:r>
         <w:rPr>
@@ -313,7 +267,7 @@
           <w:szCs w:val="21"/>
           <w:shd w:val="clear" w:color="auto" w:fill="FFFFFF"/>
         </w:rPr>
-        <w:t xml:space="preserve">deren </w:t>
+        <w:t>Skripten</w:t>
       </w:r>
       <w:r>
         <w:rPr>
@@ -323,7 +277,7 @@
           <w:szCs w:val="21"/>
           <w:shd w:val="clear" w:color="auto" w:fill="FFFFFF"/>
         </w:rPr>
-        <w:t>Skripten</w:t>
+        <w:t xml:space="preserve">) verwendet damit Ich dies leichter über </w:t>
       </w:r>
       <w:r>
         <w:rPr>
@@ -333,7 +287,7 @@
           <w:szCs w:val="21"/>
           <w:shd w:val="clear" w:color="auto" w:fill="FFFFFF"/>
         </w:rPr>
-        <w:t xml:space="preserve">) verwendet damit Ich dies leichter über </w:t>
+        <w:t>Stylesheets</w:t>
       </w:r>
       <w:r>
         <w:rPr>
@@ -343,16 +297,6 @@
           <w:szCs w:val="21"/>
           <w:shd w:val="clear" w:color="auto" w:fill="FFFFFF"/>
         </w:rPr>
-        <w:t>Stylesheets</w:t>
-      </w:r>
-      <w:r>
-        <w:rPr>
-          <w:rFonts w:ascii="Arial" w:hAnsi="Arial" w:cs="Arial"/>
-          <w:color w:val="202122"/>
-          <w:sz w:val="21"/>
-          <w:szCs w:val="21"/>
-          <w:shd w:val="clear" w:color="auto" w:fill="FFFFFF"/>
-        </w:rPr>
         <w:t xml:space="preserve"> ansprechen kann, für die Klassen im artist.html Script habe Ich jeweils die Kürzel der Künstler gewählt um diese leicht zuordnen zu können.</w:t>
       </w:r>
     </w:p>
@@ -402,6 +346,10 @@
     </w:p>
     <w:p>
       <w:r>
+        <w:rPr>
+          <w:noProof/>
+          <w:lang w:eastAsia="de-DE"/>
+        </w:rPr>
         <w:drawing>
           <wp:inline distT="0" distB="0" distL="0" distR="0" wp14:anchorId="3BB653DD" wp14:editId="5E12494C">
             <wp:extent cx="5760720" cy="2393461"/>
@@ -451,6 +399,10 @@
         <w:br/>
       </w:r>
       <w:r>
+        <w:rPr>
+          <w:noProof/>
+          <w:lang w:eastAsia="de-DE"/>
+        </w:rPr>
         <w:drawing>
           <wp:inline distT="0" distB="0" distL="0" distR="0" wp14:anchorId="7C6F8B00" wp14:editId="12301302">
             <wp:extent cx="5760720" cy="2108058"/>
@@ -500,6 +452,10 @@
         <w:br/>
       </w:r>
       <w:r>
+        <w:rPr>
+          <w:noProof/>
+          <w:lang w:eastAsia="de-DE"/>
+        </w:rPr>
         <w:drawing>
           <wp:inline distT="0" distB="0" distL="0" distR="0" wp14:anchorId="2C4AB092" wp14:editId="389EDF04">
             <wp:extent cx="5760720" cy="1902887"/>
@@ -548,6 +504,10 @@
         <w:br/>
       </w:r>
       <w:r>
+        <w:rPr>
+          <w:noProof/>
+          <w:lang w:eastAsia="de-DE"/>
+        </w:rPr>
         <w:drawing>
           <wp:inline distT="0" distB="0" distL="0" distR="0" wp14:anchorId="4EEAEF04" wp14:editId="217FB2DF">
             <wp:extent cx="5760720" cy="2293019"/>
@@ -588,6 +548,8 @@
         <w:br/>
         <w:t>Wie hier zu sehen ist, wurde hier aufgrund dessen dass es die Formatierung durcheinander brachte den Zufälligen Text weg gelassen.</w:t>
       </w:r>
+      <w:bookmarkStart w:id="0" w:name="_GoBack"/>
+      <w:bookmarkEnd w:id="0"/>
     </w:p>
     <w:p>
       <w:r>
@@ -602,7 +564,7 @@
           <w:szCs w:val="21"/>
           <w:shd w:val="clear" w:color="auto" w:fill="FFFFFF"/>
         </w:rPr>
-        <w:t>(</w:t>
+        <w:t xml:space="preserve">(&amp;alle anderen Künstler </w:t>
       </w:r>
       <w:r>
         <w:rPr>
@@ -612,7 +574,7 @@
           <w:szCs w:val="21"/>
           <w:shd w:val="clear" w:color="auto" w:fill="FFFFFF"/>
         </w:rPr>
-        <w:t xml:space="preserve">&amp;alle anderen Künstler </w:t>
+        <w:t>S</w:t>
       </w:r>
       <w:r>
         <w:rPr>
@@ -622,16 +584,6 @@
           <w:szCs w:val="21"/>
           <w:shd w:val="clear" w:color="auto" w:fill="FFFFFF"/>
         </w:rPr>
-        <w:t>S</w:t>
-      </w:r>
-      <w:r>
-        <w:rPr>
-          <w:rFonts w:ascii="Arial" w:hAnsi="Arial" w:cs="Arial"/>
-          <w:color w:val="202122"/>
-          <w:sz w:val="21"/>
-          <w:szCs w:val="21"/>
-          <w:shd w:val="clear" w:color="auto" w:fill="FFFFFF"/>
-        </w:rPr>
         <w:t>eiten)</w:t>
       </w:r>
       <w:r>
@@ -640,8 +592,11 @@
       <w:r>
         <w:br/>
       </w:r>
-      <w:bookmarkStart w:id="0" w:name="_GoBack"/>
-      <w:r>
+      <w:r>
+        <w:rPr>
+          <w:noProof/>
+          <w:lang w:eastAsia="de-DE"/>
+        </w:rPr>
         <w:drawing>
           <wp:inline distT="0" distB="0" distL="0" distR="0" wp14:anchorId="22FA62D3" wp14:editId="496B9921">
             <wp:extent cx="5760720" cy="2060287"/>
@@ -678,7 +633,6 @@
           </wp:inline>
         </w:drawing>
       </w:r>
-      <w:bookmarkEnd w:id="0"/>
     </w:p>
     <w:p>
       <w:r>
@@ -695,6 +649,10 @@
     </w:p>
     <w:p>
       <w:r>
+        <w:rPr>
+          <w:noProof/>
+          <w:lang w:eastAsia="de-DE"/>
+        </w:rPr>
         <w:drawing>
           <wp:inline distT="0" distB="0" distL="0" distR="0" wp14:anchorId="056CBEAE" wp14:editId="71641E18">
             <wp:extent cx="5760720" cy="2086010"/>

</xml_diff>